<commit_message>
Update logo in template
</commit_message>
<xml_diff>
--- a/resources/template.docx
+++ b/resources/template.docx
@@ -14,8 +14,6 @@
           <w:szCs w:val="40"/>
         </w:rPr>
       </w:pPr>
-      <w:bookmarkStart w:id="0" w:name="_GoBack"/>
-      <w:bookmarkEnd w:id="0"/>
     </w:p>
     <w:tbl>
       <w:tblPr>
@@ -24,8 +22,8 @@
         <w:tblLook w:val="04A0" w:firstRow="1" w:lastRow="0" w:firstColumn="1" w:lastColumn="0" w:noHBand="0" w:noVBand="1"/>
       </w:tblPr>
       <w:tblGrid>
-        <w:gridCol w:w="1747"/>
-        <w:gridCol w:w="6553"/>
+        <w:gridCol w:w="2241"/>
+        <w:gridCol w:w="6059"/>
       </w:tblGrid>
       <w:tr>
         <w:tc>
@@ -74,7 +72,7 @@
                   <v:path o:extrusionok="f" gradientshapeok="t" o:connecttype="rect"/>
                   <o:lock v:ext="edit" aspectratio="t"/>
                 </v:shapetype>
-                <v:shape id="_x0000_i1025" type="#_x0000_t75" style="width:76.7pt;height:37.45pt">
+                <v:shape id="_x0000_i1025" type="#_x0000_t75" style="width:101.25pt;height:49.75pt">
                   <v:imagedata r:id="rId9" o:title="movify_logo-2019_cmyk_og-logotype" croptop="22623f" cropbottom="21779f" cropleft="10909f" cropright="11398f"/>
                 </v:shape>
               </w:pict>
@@ -257,6 +255,8 @@
         </w:rPr>
         <w:t>/phone}</w:t>
       </w:r>
+      <w:bookmarkStart w:id="0" w:name="_GoBack"/>
+      <w:bookmarkEnd w:id="0"/>
     </w:p>
     <w:p>
       <w:pPr>
@@ -1331,16 +1331,7 @@
           <w:sz w:val="22"/>
           <w:szCs w:val="22"/>
         </w:rPr>
-        <w:t>| split:'\n'</w:t>
-      </w:r>
-      <w:r>
-        <w:rPr>
-          <w:rFonts w:asciiTheme="majorHAnsi" w:hAnsiTheme="majorHAnsi" w:cs="Times New Roman"/>
-          <w:color w:val="404040" w:themeColor="text1" w:themeTint="BF"/>
-          <w:sz w:val="22"/>
-          <w:szCs w:val="22"/>
-        </w:rPr>
-        <w:t>}{.}{/</w:t>
+        <w:t>| split:'\n'}{.}{/</w:t>
       </w:r>
       <w:proofErr w:type="spellStart"/>
       <w:r>
@@ -1614,16 +1605,7 @@
           <w:sz w:val="22"/>
           <w:szCs w:val="22"/>
         </w:rPr>
-        <w:t xml:space="preserve"> {email}{/email}{#phone</w:t>
-      </w:r>
-      <w:r>
-        <w:rPr>
-          <w:rFonts w:asciiTheme="majorHAnsi" w:hAnsiTheme="majorHAnsi" w:cs="Times New Roman"/>
-          <w:color w:val="404040" w:themeColor="text1" w:themeTint="BF"/>
-          <w:sz w:val="22"/>
-          <w:szCs w:val="22"/>
-        </w:rPr>
-        <w:t>}</w:t>
+        <w:t xml:space="preserve"> {email}{/email}{#phone}</w:t>
       </w:r>
       <w:r>
         <w:rPr>
@@ -6369,7 +6351,7 @@
 </file>
 
 <file path=customXml/itemProps1.xml><?xml version="1.0" encoding="utf-8"?>
-<ds:datastoreItem xmlns:ds="http://schemas.openxmlformats.org/officeDocument/2006/customXml" ds:itemID="{5E85191E-AE31-4F4B-A148-935403107715}">
+<ds:datastoreItem xmlns:ds="http://schemas.openxmlformats.org/officeDocument/2006/customXml" ds:itemID="{A76DCE25-724A-42ED-ACA0-4574E9222749}">
   <ds:schemaRefs>
     <ds:schemaRef ds:uri="http://schemas.openxmlformats.org/officeDocument/2006/bibliography"/>
   </ds:schemaRefs>

</xml_diff>